<commit_message>
updated open research statement
</commit_message>
<xml_diff>
--- a/MS_materials/Manuscript_revision.docx
+++ b/MS_materials/Manuscript_revision.docx
@@ -93,16 +93,6 @@
         </w:rPr>
         <w:t xml:space="preserve"> </w:t>
       </w:r>
-    </w:p>
-    <w:p>
-      <w:pPr>
-        <w:spacing w:before="240" w:after="240" w:line="480" w:lineRule="auto"/>
-        <w:rPr>
-          <w:rFonts w:ascii="Times New Roman" w:eastAsia="Times New Roman" w:hAnsi="Times New Roman" w:cs="Times New Roman"/>
-          <w:sz w:val="24"/>
-          <w:szCs w:val="24"/>
-        </w:rPr>
-      </w:pPr>
     </w:p>
     <w:p>
       <w:pPr>
@@ -312,24 +302,6 @@
           <w:sz w:val="24"/>
           <w:szCs w:val="24"/>
         </w:rPr>
-        <w:t xml:space="preserve"> </w:t>
-      </w:r>
-    </w:p>
-    <w:p>
-      <w:pPr>
-        <w:spacing w:before="240" w:after="240" w:line="480" w:lineRule="auto"/>
-        <w:rPr>
-          <w:rFonts w:ascii="Times New Roman" w:eastAsia="Times New Roman" w:hAnsi="Times New Roman" w:cs="Times New Roman"/>
-          <w:sz w:val="24"/>
-          <w:szCs w:val="24"/>
-        </w:rPr>
-      </w:pPr>
-      <w:r>
-        <w:rPr>
-          <w:rFonts w:ascii="Times New Roman" w:eastAsia="Times New Roman" w:hAnsi="Times New Roman" w:cs="Times New Roman"/>
-          <w:sz w:val="24"/>
-          <w:szCs w:val="24"/>
-        </w:rPr>
         <w:t xml:space="preserve">Disclaimer: This draft manuscript is distributed solely for purposes of scientific peer review. Its content is deliberative and </w:t>
       </w:r>
       <w:proofErr w:type="spellStart"/>
@@ -367,7 +339,6 @@
           <w:sz w:val="24"/>
           <w:szCs w:val="24"/>
         </w:rPr>
-        <w:lastRenderedPageBreak/>
         <w:t>Open research</w:t>
       </w:r>
       <w:r>
@@ -396,8 +367,35 @@
           <w:sz w:val="24"/>
           <w:szCs w:val="24"/>
         </w:rPr>
-        <w:t>. Upon publication, this repository will be permanently archived in a publicly accessible online location and cited in our methods.</w:t>
-      </w:r>
+        <w:t xml:space="preserve">. Upon publication, this repository will be permanently </w:t>
+      </w:r>
+      <w:r>
+        <w:rPr>
+          <w:rFonts w:ascii="Times New Roman" w:eastAsia="Times New Roman" w:hAnsi="Times New Roman" w:cs="Times New Roman"/>
+          <w:sz w:val="24"/>
+          <w:szCs w:val="24"/>
+        </w:rPr>
+        <w:lastRenderedPageBreak/>
+        <w:t>archived in a publicly accessible online location and cited in our methods.</w:t>
+      </w:r>
+      <w:r>
+        <w:rPr>
+          <w:rFonts w:ascii="Times New Roman" w:eastAsia="Times New Roman" w:hAnsi="Times New Roman" w:cs="Times New Roman"/>
+          <w:sz w:val="24"/>
+          <w:szCs w:val="24"/>
+        </w:rPr>
+        <w:t xml:space="preserve"> </w:t>
+      </w:r>
+      <w:bookmarkStart w:id="0" w:name="_Hlk98927929"/>
+      <w:r>
+        <w:rPr>
+          <w:rFonts w:ascii="Times New Roman" w:eastAsia="Times New Roman" w:hAnsi="Times New Roman" w:cs="Times New Roman"/>
+          <w:sz w:val="24"/>
+          <w:szCs w:val="24"/>
+        </w:rPr>
+        <w:t>We used a combination of data already published and publicly available (cited in manuscript) and data provided as private-for peer review (shared publicly in a repository).</w:t>
+      </w:r>
+      <w:bookmarkEnd w:id="0"/>
     </w:p>
     <w:p>
       <w:pPr>

</xml_diff>